<commit_message>
envoie de candidature pour Probayes
</commit_message>
<xml_diff>
--- a/lm-ffromager.docx
+++ b/lm-ffromager.docx
@@ -476,7 +476,23 @@
           <w:shd w:val="clear" w:color="auto" w:fill="FFFFFF"/>
           <w:lang w:val="fr-FR" w:eastAsia="fr-FR"/>
         </w:rPr>
-        <w:t>Après avoir suivi des études en Mathématiques Appliquées et Informatique à l’Université Joseph Fourier de Grenoble, j’ai travaillé pendant 25 ans en qualité de Développeur, Architecte et Chef de Projet / Scrum Master en Informatique.</w:t>
+        <w:t xml:space="preserve">Après avoir suivi des études en Mathématiques Appliquées et Informatique à l’Université Joseph Fourier de Grenoble, j’ai travaillé pendant </w:t>
+      </w:r>
+      <w:r>
+        <w:rPr>
+          <w:rFonts w:ascii="Arial" w:hAnsi="Arial" w:cs="Arial"/>
+          <w:shd w:val="clear" w:color="auto" w:fill="FFFFFF"/>
+          <w:lang w:val="fr-FR" w:eastAsia="fr-FR"/>
+        </w:rPr>
+        <w:t xml:space="preserve">plus de </w:t>
+      </w:r>
+      <w:r>
+        <w:rPr>
+          <w:rFonts w:ascii="Arial" w:hAnsi="Arial" w:cs="Arial"/>
+          <w:shd w:val="clear" w:color="auto" w:fill="FFFFFF"/>
+          <w:lang w:val="fr-FR" w:eastAsia="fr-FR"/>
+        </w:rPr>
+        <w:t>25 ans en qualité de Développeur, Architecte et Chef de Projet / Scrum Master en Informatique.</w:t>
       </w:r>
     </w:p>
     <w:p>
@@ -510,7 +526,23 @@
           <w:color w:val="222222"/>
           <w:lang w:val="fr-FR" w:eastAsia="fr-FR"/>
         </w:rPr>
-        <w:t>Si je vous écris aujourd’hui pour vous proposer ma candidature, c’est parce que je pense pouvoir être un atout dans le développement de votre activité. Mon expérience dans le management d’équipes techniques, mon aisance dans l’échange et la communication, ainsi que mon goût pour la nouveauté nous feront progresser ensemble.</w:t>
+        <w:t>Si je vous écris aujourd’hui pour vous proposer ma candidature, c’est parce que je pense pouvoir être un atout dans le développement de votre activité</w:t>
+      </w:r>
+      <w:r>
+        <w:rPr>
+          <w:rFonts w:ascii="Arial" w:hAnsi="Arial" w:cs="Arial"/>
+          <w:color w:val="222222"/>
+          <w:lang w:val="fr-FR" w:eastAsia="fr-FR"/>
+        </w:rPr>
+        <w:t xml:space="preserve"> autour de l’IA</w:t>
+      </w:r>
+      <w:r>
+        <w:rPr>
+          <w:rFonts w:ascii="Arial" w:hAnsi="Arial" w:cs="Arial"/>
+          <w:color w:val="222222"/>
+          <w:lang w:val="fr-FR" w:eastAsia="fr-FR"/>
+        </w:rPr>
+        <w:t>. Mon expérience dans le management d’équipes techniques, mon aisance dans l’échange et la communication, ainsi que mon goût pour la nouveauté nous feront progresser ensemble.</w:t>
       </w:r>
     </w:p>
     <w:p>
@@ -544,7 +576,23 @@
           <w:shd w:val="clear" w:color="auto" w:fill="FFFFFF"/>
           <w:lang w:val="fr-FR" w:eastAsia="fr-FR"/>
         </w:rPr>
-        <w:t>Appréciant le travail en équipe, je pense être rapidement utile à votre entreprise. </w:t>
+        <w:t>Appréciant le travail en équipe, je pense être rapidement util</w:t>
+      </w:r>
+      <w:r>
+        <w:rPr>
+          <w:rFonts w:ascii="Arial" w:hAnsi="Arial" w:cs="Arial"/>
+          <w:shd w:val="clear" w:color="auto" w:fill="FFFFFF"/>
+          <w:lang w:val="fr-FR" w:eastAsia="fr-FR"/>
+        </w:rPr>
+        <w:t>e</w:t>
+      </w:r>
+      <w:r>
+        <w:rPr>
+          <w:rFonts w:ascii="Arial" w:hAnsi="Arial" w:cs="Arial"/>
+          <w:shd w:val="clear" w:color="auto" w:fill="FFFFFF"/>
+          <w:lang w:val="fr-FR" w:eastAsia="fr-FR"/>
+        </w:rPr>
+        <w:t xml:space="preserve"> à votre entreprise. </w:t>
       </w:r>
     </w:p>
     <w:p>
@@ -669,6 +717,124 @@
         <w:noProof/>
       </w:rPr>
     </w:pPr>
+    <w:r>
+      <w:rPr>
+        <w:noProof/>
+      </w:rPr>
+      <mc:AlternateContent>
+        <mc:Choice Requires="wps">
+          <w:drawing>
+            <wp:anchor distT="0" distB="0" distL="114300" distR="114300" simplePos="0" relativeHeight="251666432" behindDoc="0" locked="0" layoutInCell="0" allowOverlap="1" wp14:anchorId="4BD93BBF" wp14:editId="4D82C7AE">
+              <wp:simplePos x="0" y="0"/>
+              <wp:positionH relativeFrom="page">
+                <wp:posOffset>0</wp:posOffset>
+              </wp:positionH>
+              <wp:positionV relativeFrom="page">
+                <wp:posOffset>10248900</wp:posOffset>
+              </wp:positionV>
+              <wp:extent cx="7560310" cy="252095"/>
+              <wp:effectExtent l="0" t="0" r="0" b="14605"/>
+              <wp:wrapNone/>
+              <wp:docPr id="1" name="MSIPCM61da4118bcdc3b05456fefef" descr="{&quot;HashCode&quot;:1235388660,&quot;Height&quot;:841.0,&quot;Width&quot;:595.0,&quot;Placement&quot;:&quot;Footer&quot;,&quot;Index&quot;:&quot;Primary&quot;,&quot;Section&quot;:1,&quot;Top&quot;:0.0,&quot;Left&quot;:0.0}"/>
+              <wp:cNvGraphicFramePr/>
+              <a:graphic xmlns:a="http://schemas.openxmlformats.org/drawingml/2006/main">
+                <a:graphicData uri="http://schemas.microsoft.com/office/word/2010/wordprocessingShape">
+                  <wps:wsp>
+                    <wps:cNvSpPr txBox="1"/>
+                    <wps:spPr>
+                      <a:xfrm>
+                        <a:off x="0" y="0"/>
+                        <a:ext cx="7560310" cy="252095"/>
+                      </a:xfrm>
+                      <a:prstGeom prst="rect">
+                        <a:avLst/>
+                      </a:prstGeom>
+                      <a:noFill/>
+                      <a:ln w="6350">
+                        <a:noFill/>
+                      </a:ln>
+                      <a:extLst>
+                        <a:ext uri="{91240B29-F687-4F45-9708-019B960494DF}">
+                          <a14:hiddenLine xmlns:a14="http://schemas.microsoft.com/office/drawing/2010/main" w="6350">
+                            <a:solidFill>
+                              <a:prstClr val="black"/>
+                            </a:solidFill>
+                          </a14:hiddenLine>
+                        </a:ext>
+                      </a:extLst>
+                    </wps:spPr>
+                    <wps:txbx>
+                      <w:txbxContent>
+                        <w:p>
+                          <w:pPr>
+                            <w:spacing w:after="0"/>
+                            <w:jc w:val="center"/>
+                            <w:rPr>
+                              <w:rFonts w:ascii="Arial" w:hAnsi="Arial" w:cs="Arial"/>
+                              <w:color w:val="626469"/>
+                              <w:sz w:val="12"/>
+                            </w:rPr>
+                          </w:pPr>
+                          <w:r>
+                            <w:rPr>
+                              <w:rFonts w:ascii="Arial" w:hAnsi="Arial" w:cs="Arial"/>
+                              <w:color w:val="626469"/>
+                              <w:sz w:val="12"/>
+                            </w:rPr>
+                            <w:t>Internal</w:t>
+                          </w:r>
+                        </w:p>
+                      </w:txbxContent>
+                    </wps:txbx>
+                    <wps:bodyPr rot="0" spcFirstLastPara="0" vertOverflow="overflow" horzOverflow="overflow" vert="horz" wrap="square" lIns="91440" tIns="0" rIns="91440" bIns="0" numCol="1" spcCol="0" rtlCol="0" fromWordArt="0" anchor="b" anchorCtr="0" forceAA="0" compatLnSpc="1">
+                      <a:prstTxWarp prst="textNoShape">
+                        <a:avLst/>
+                      </a:prstTxWarp>
+                      <a:noAutofit/>
+                    </wps:bodyPr>
+                  </wps:wsp>
+                </a:graphicData>
+              </a:graphic>
+            </wp:anchor>
+          </w:drawing>
+        </mc:Choice>
+        <mc:Fallback>
+          <w:pict>
+            <v:shapetype w14:anchorId="4BD93BBF" id="_x0000_t202" coordsize="21600,21600" o:spt="202" path="m,l,21600r21600,l21600,xe">
+              <v:stroke joinstyle="miter"/>
+              <v:path gradientshapeok="t" o:connecttype="rect"/>
+            </v:shapetype>
+            <v:shape id="MSIPCM61da4118bcdc3b05456fefef" o:spid="_x0000_s1026" type="#_x0000_t202" alt="{&quot;HashCode&quot;:1235388660,&quot;Height&quot;:841.0,&quot;Width&quot;:595.0,&quot;Placement&quot;:&quot;Footer&quot;,&quot;Index&quot;:&quot;Primary&quot;,&quot;Section&quot;:1,&quot;Top&quot;:0.0,&quot;Left&quot;:0.0}" style="position:absolute;margin-left:0;margin-top:807pt;width:595.3pt;height:19.85pt;z-index:251666432;visibility:visible;mso-wrap-style:square;mso-wrap-distance-left:9pt;mso-wrap-distance-top:0;mso-wrap-distance-right:9pt;mso-wrap-distance-bottom:0;mso-position-horizontal:absolute;mso-position-horizontal-relative:page;mso-position-vertical:absolute;mso-position-vertical-relative:page;v-text-anchor:bottom" o:gfxdata="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" o:allowincell="f" filled="f" stroked="f" strokeweight=".5pt">
+              <v:fill o:detectmouseclick="t"/>
+              <v:textbox inset=",0,,0">
+                <w:txbxContent>
+                  <w:p>
+                    <w:pPr>
+                      <w:spacing w:after="0"/>
+                      <w:jc w:val="center"/>
+                      <w:rPr>
+                        <w:rFonts w:ascii="Arial" w:hAnsi="Arial" w:cs="Arial"/>
+                        <w:color w:val="626469"/>
+                        <w:sz w:val="12"/>
+                      </w:rPr>
+                    </w:pPr>
+                    <w:r>
+                      <w:rPr>
+                        <w:rFonts w:ascii="Arial" w:hAnsi="Arial" w:cs="Arial"/>
+                        <w:color w:val="626469"/>
+                        <w:sz w:val="12"/>
+                      </w:rPr>
+                      <w:t>Internal</w:t>
+                    </w:r>
+                  </w:p>
+                </w:txbxContent>
+              </v:textbox>
+              <w10:wrap anchorx="page" anchory="page"/>
+            </v:shape>
+          </w:pict>
+        </mc:Fallback>
+      </mc:AlternateContent>
+    </w:r>
     <w:r>
       <w:rPr>
         <w:noProof/>
@@ -3084,6 +3250,7 @@
   <w:style w:type="character" w:default="1" w:styleId="Policepardfaut">
     <w:name w:val="Default Paragraph Font"/>
     <w:uiPriority w:val="1"/>
+    <w:semiHidden/>
     <w:unhideWhenUsed/>
   </w:style>
   <w:style w:type="table" w:default="1" w:styleId="TableauNormal">

</xml_diff>

<commit_message>
changement template lettre de motivation
</commit_message>
<xml_diff>
--- a/lm-ffromager.docx
+++ b/lm-ffromager.docx
@@ -82,62 +82,6 @@
     </w:p>
     <w:p>
       <w:pPr>
-        <w:jc w:val="right"/>
-        <w:rPr>
-          <w:rFonts w:ascii="Arial" w:hAnsi="Arial" w:cs="Arial"/>
-          <w:b/>
-          <w:bCs/>
-          <w:sz w:val="26"/>
-          <w:szCs w:val="26"/>
-          <w:lang w:val="fr-FR"/>
-        </w:rPr>
-      </w:pPr>
-      <w:r>
-        <w:rPr>
-          <w:rFonts w:ascii="Arial" w:hAnsi="Arial" w:cs="Arial"/>
-          <w:b/>
-          <w:bCs/>
-          <w:sz w:val="26"/>
-          <w:szCs w:val="26"/>
-          <w:lang w:val="fr-FR"/>
-        </w:rPr>
-        <w:t>STMicroelectronics</w:t>
-      </w:r>
-    </w:p>
-    <w:p>
-      <w:pPr>
-        <w:jc w:val="right"/>
-        <w:rPr>
-          <w:rFonts w:ascii="Arial" w:hAnsi="Arial" w:cs="Arial"/>
-          <w:lang w:val="fr-FR"/>
-        </w:rPr>
-      </w:pPr>
-      <w:r>
-        <w:rPr>
-          <w:rFonts w:ascii="Arial" w:hAnsi="Arial" w:cs="Arial"/>
-          <w:lang w:val="fr-FR"/>
-        </w:rPr>
-        <w:t xml:space="preserve">850 Rue Jean Monnet </w:t>
-      </w:r>
-    </w:p>
-    <w:p>
-      <w:pPr>
-        <w:jc w:val="right"/>
-        <w:rPr>
-          <w:rFonts w:ascii="Arial" w:hAnsi="Arial" w:cs="Arial"/>
-          <w:lang w:val="fr-FR"/>
-        </w:rPr>
-      </w:pPr>
-      <w:r>
-        <w:rPr>
-          <w:rFonts w:ascii="Arial" w:hAnsi="Arial" w:cs="Arial"/>
-          <w:lang w:val="fr-FR"/>
-        </w:rPr>
-        <w:t>38920 Crolles</w:t>
-      </w:r>
-    </w:p>
-    <w:p>
-      <w:pPr>
         <w:widowControl w:val="0"/>
         <w:suppressAutoHyphens/>
         <w:spacing w:after="0" w:line="240" w:lineRule="auto"/>
@@ -215,13 +159,7 @@
           <w:szCs w:val="26"/>
           <w:lang w:val="fr-FR" w:eastAsia="hi-IN" w:bidi="hi-IN"/>
         </w:rPr>
-        <w:t xml:space="preserve">, le </w:t>
-      </w:r>
-      <w:r>
-        <w:rPr>
-          <w:rFonts w:ascii="Arial" w:hAnsi="Arial" w:cs="Arial"/>
-        </w:rPr>
-        <w:t>10/10/2021</w:t>
+        <w:t xml:space="preserve">, </w:t>
       </w:r>
     </w:p>
     <w:p>

</xml_diff>

<commit_message>
modif lettre de motivation
</commit_message>
<xml_diff>
--- a/lm-ffromager.docx
+++ b/lm-ffromager.docx
@@ -82,62 +82,6 @@
     </w:p>
     <w:p>
       <w:pPr>
-        <w:jc w:val="right"/>
-        <w:rPr>
-          <w:rFonts w:ascii="Arial" w:hAnsi="Arial" w:cs="Arial"/>
-          <w:b/>
-          <w:bCs/>
-          <w:sz w:val="26"/>
-          <w:szCs w:val="26"/>
-          <w:lang w:val="fr-FR"/>
-        </w:rPr>
-      </w:pPr>
-      <w:r>
-        <w:rPr>
-          <w:rFonts w:ascii="Arial" w:hAnsi="Arial" w:cs="Arial"/>
-          <w:b/>
-          <w:bCs/>
-          <w:sz w:val="26"/>
-          <w:szCs w:val="26"/>
-          <w:lang w:val="fr-FR"/>
-        </w:rPr>
-        <w:t>STMicroelectronics</w:t>
-      </w:r>
-    </w:p>
-    <w:p>
-      <w:pPr>
-        <w:jc w:val="right"/>
-        <w:rPr>
-          <w:rFonts w:ascii="Arial" w:hAnsi="Arial" w:cs="Arial"/>
-          <w:lang w:val="fr-FR"/>
-        </w:rPr>
-      </w:pPr>
-      <w:r>
-        <w:rPr>
-          <w:rFonts w:ascii="Arial" w:hAnsi="Arial" w:cs="Arial"/>
-          <w:lang w:val="fr-FR"/>
-        </w:rPr>
-        <w:t xml:space="preserve">850 Rue Jean Monnet </w:t>
-      </w:r>
-    </w:p>
-    <w:p>
-      <w:pPr>
-        <w:jc w:val="right"/>
-        <w:rPr>
-          <w:rFonts w:ascii="Arial" w:hAnsi="Arial" w:cs="Arial"/>
-          <w:lang w:val="fr-FR"/>
-        </w:rPr>
-      </w:pPr>
-      <w:r>
-        <w:rPr>
-          <w:rFonts w:ascii="Arial" w:hAnsi="Arial" w:cs="Arial"/>
-          <w:lang w:val="fr-FR"/>
-        </w:rPr>
-        <w:t>38920 Crolles</w:t>
-      </w:r>
-    </w:p>
-    <w:p>
-      <w:pPr>
         <w:widowControl w:val="0"/>
         <w:suppressAutoHyphens/>
         <w:spacing w:after="0" w:line="240" w:lineRule="auto"/>
@@ -215,13 +159,7 @@
           <w:szCs w:val="26"/>
           <w:lang w:val="fr-FR" w:eastAsia="hi-IN" w:bidi="hi-IN"/>
         </w:rPr>
-        <w:t xml:space="preserve">, le </w:t>
-      </w:r>
-      <w:r>
-        <w:rPr>
-          <w:rFonts w:ascii="Arial" w:hAnsi="Arial" w:cs="Arial"/>
-        </w:rPr>
-        <w:t>10/10/2021</w:t>
+        <w:t>,</w:t>
       </w:r>
     </w:p>
     <w:p>

</xml_diff>